<commit_message>
Big refactor to move all "print" code to a service utility
refs #2343
</commit_message>
<xml_diff>
--- a/back/utentes/static/print-templates/Modelo_Factura_SIRH.docx
+++ b/back/utentes/static/print-templates/Modelo_Factura_SIRH.docx
@@ -872,8 +872,8 @@
         <w:tblLook w:noVBand="1" w:val="04a0" w:noHBand="0" w:lastColumn="0" w:firstColumn="1" w:lastRow="0" w:firstRow="1"/>
       </w:tblPr>
       <w:tblGrid>
-        <w:gridCol w:w="1928"/>
-        <w:gridCol w:w="1332"/>
+        <w:gridCol w:w="1927"/>
+        <w:gridCol w:w="1333"/>
         <w:gridCol w:w="1162"/>
         <w:gridCol w:w="1162"/>
         <w:gridCol w:w="1077"/>
@@ -887,7 +887,7 @@
         </w:trPr>
         <w:tc>
           <w:tcPr>
-            <w:tcW w:w="1928" w:type="dxa"/>
+            <w:tcW w:w="1927" w:type="dxa"/>
             <w:tcBorders/>
             <w:shd w:fill="auto" w:val="clear"/>
             <w:vAlign w:val="center"/>
@@ -927,7 +927,7 @@
         </w:tc>
         <w:tc>
           <w:tcPr>
-            <w:tcW w:w="1332" w:type="dxa"/>
+            <w:tcW w:w="1333" w:type="dxa"/>
             <w:tcBorders/>
             <w:shd w:fill="auto" w:val="clear"/>
             <w:vAlign w:val="center"/>
@@ -1295,7 +1295,7 @@
         </w:trPr>
         <w:tc>
           <w:tcPr>
-            <w:tcW w:w="1928" w:type="dxa"/>
+            <w:tcW w:w="1927" w:type="dxa"/>
             <w:tcBorders>
               <w:top w:val="nil"/>
               <w:bottom w:val="nil"/>
@@ -1328,7 +1328,7 @@
         </w:tc>
         <w:tc>
           <w:tcPr>
-            <w:tcW w:w="1332" w:type="dxa"/>
+            <w:tcW w:w="1333" w:type="dxa"/>
             <w:tcBorders>
               <w:top w:val="nil"/>
               <w:bottom w:val="nil"/>
@@ -1606,7 +1606,7 @@
         </w:trPr>
         <w:tc>
           <w:tcPr>
-            <w:tcW w:w="1928" w:type="dxa"/>
+            <w:tcW w:w="1927" w:type="dxa"/>
             <w:tcBorders>
               <w:top w:val="nil"/>
               <w:bottom w:val="nil"/>
@@ -1638,7 +1638,7 @@
         </w:tc>
         <w:tc>
           <w:tcPr>
-            <w:tcW w:w="1332" w:type="dxa"/>
+            <w:tcW w:w="1333" w:type="dxa"/>
             <w:tcBorders>
               <w:top w:val="nil"/>
               <w:left w:val="nil"/>
@@ -1699,25 +1699,35 @@
                 <w:sz w:val="20"/>
                 <w:szCs w:val="20"/>
               </w:rPr>
-              <w:t>***=factura.licencias[</w:t>
+              <w:t>***=</w:t>
             </w:r>
             <w:r>
               <w:rPr>
                 <w:rFonts w:cs="Times New Roman" w:ascii="Times New Roman" w:hAnsi="Times New Roman"/>
                 <w:b w:val="false"/>
                 <w:bCs w:val="false"/>
-                <w:sz w:val="20"/>
-                <w:szCs w:val="20"/>
-              </w:rPr>
-              <w:t>$licencia.tipo_agua.substring(0,3).toLowerCase()</w:t>
-            </w:r>
-            <w:r>
-              <w:rPr>
-                <w:rFonts w:cs="Times New Roman" w:ascii="Times New Roman" w:hAnsi="Times New Roman"/>
-                <w:sz w:val="20"/>
-                <w:szCs w:val="20"/>
-              </w:rPr>
-              <w:t>].consumo_fact***</w:t>
+                <w:color w:val="CE181E"/>
+                <w:sz w:val="20"/>
+                <w:szCs w:val="20"/>
+              </w:rPr>
+              <w:t>$licencia.</w:t>
+            </w:r>
+            <w:r>
+              <w:rPr>
+                <w:rFonts w:cs="Times New Roman" w:ascii="Times New Roman" w:hAnsi="Times New Roman"/>
+                <w:color w:val="CE181E"/>
+                <w:sz w:val="20"/>
+                <w:szCs w:val="20"/>
+              </w:rPr>
+              <w:t>consumo_fact</w:t>
+            </w:r>
+            <w:r>
+              <w:rPr>
+                <w:rFonts w:cs="Times New Roman" w:ascii="Times New Roman" w:hAnsi="Times New Roman"/>
+                <w:sz w:val="20"/>
+                <w:szCs w:val="20"/>
+              </w:rPr>
+              <w:t>***</w:t>
             </w:r>
           </w:p>
         </w:tc>
@@ -1749,25 +1759,35 @@
                 <w:sz w:val="20"/>
                 <w:szCs w:val="20"/>
               </w:rPr>
-              <w:t>***=factura.licencias[</w:t>
+              <w:t>***=</w:t>
             </w:r>
             <w:r>
               <w:rPr>
                 <w:rFonts w:cs="Times New Roman" w:ascii="Times New Roman" w:hAnsi="Times New Roman"/>
                 <w:b w:val="false"/>
                 <w:bCs w:val="false"/>
-                <w:sz w:val="20"/>
-                <w:szCs w:val="20"/>
-              </w:rPr>
-              <w:t>$licencia.tipo_agua.substring(0,3).toLowerCase()</w:t>
-            </w:r>
-            <w:r>
-              <w:rPr>
-                <w:rFonts w:cs="Times New Roman" w:ascii="Times New Roman" w:hAnsi="Times New Roman"/>
-                <w:sz w:val="20"/>
-                <w:szCs w:val="20"/>
-              </w:rPr>
-              <w:t>].taxa_fixa***</w:t>
+                <w:color w:val="CE181E"/>
+                <w:sz w:val="20"/>
+                <w:szCs w:val="20"/>
+              </w:rPr>
+              <w:t>$licencia.</w:t>
+            </w:r>
+            <w:r>
+              <w:rPr>
+                <w:rFonts w:cs="Times New Roman" w:ascii="Times New Roman" w:hAnsi="Times New Roman"/>
+                <w:color w:val="CE181E"/>
+                <w:sz w:val="20"/>
+                <w:szCs w:val="20"/>
+              </w:rPr>
+              <w:t>taxa_fixa</w:t>
+            </w:r>
+            <w:r>
+              <w:rPr>
+                <w:rFonts w:cs="Times New Roman" w:ascii="Times New Roman" w:hAnsi="Times New Roman"/>
+                <w:sz w:val="20"/>
+                <w:szCs w:val="20"/>
+              </w:rPr>
+              <w:t>***</w:t>
             </w:r>
           </w:p>
         </w:tc>
@@ -1799,25 +1819,35 @@
                 <w:sz w:val="20"/>
                 <w:szCs w:val="20"/>
               </w:rPr>
-              <w:t>***=factura.licencias[</w:t>
+              <w:t>***=</w:t>
             </w:r>
             <w:r>
               <w:rPr>
                 <w:rFonts w:cs="Times New Roman" w:ascii="Times New Roman" w:hAnsi="Times New Roman"/>
                 <w:b w:val="false"/>
                 <w:bCs w:val="false"/>
-                <w:sz w:val="20"/>
-                <w:szCs w:val="20"/>
-              </w:rPr>
-              <w:t>$licencia.tipo_agua.substring(0,3).toLowerCase()</w:t>
-            </w:r>
-            <w:r>
-              <w:rPr>
-                <w:rFonts w:cs="Times New Roman" w:ascii="Times New Roman" w:hAnsi="Times New Roman"/>
-                <w:sz w:val="20"/>
-                <w:szCs w:val="20"/>
-              </w:rPr>
-              <w:t>].taxa_uso***</w:t>
+                <w:color w:val="CE181E"/>
+                <w:sz w:val="20"/>
+                <w:szCs w:val="20"/>
+              </w:rPr>
+              <w:t>$licencia.</w:t>
+            </w:r>
+            <w:r>
+              <w:rPr>
+                <w:rFonts w:cs="Times New Roman" w:ascii="Times New Roman" w:hAnsi="Times New Roman"/>
+                <w:color w:val="CE181E"/>
+                <w:sz w:val="20"/>
+                <w:szCs w:val="20"/>
+              </w:rPr>
+              <w:t>taxa_uso</w:t>
+            </w:r>
+            <w:r>
+              <w:rPr>
+                <w:rFonts w:cs="Times New Roman" w:ascii="Times New Roman" w:hAnsi="Times New Roman"/>
+                <w:sz w:val="20"/>
+                <w:szCs w:val="20"/>
+              </w:rPr>
+              <w:t>***</w:t>
             </w:r>
           </w:p>
         </w:tc>
@@ -1849,25 +1879,35 @@
                 <w:sz w:val="20"/>
                 <w:szCs w:val="20"/>
               </w:rPr>
-              <w:t>***=factura.licencias[</w:t>
+              <w:t>***=</w:t>
             </w:r>
             <w:r>
               <w:rPr>
                 <w:rFonts w:cs="Times New Roman" w:ascii="Times New Roman" w:hAnsi="Times New Roman"/>
                 <w:b w:val="false"/>
                 <w:bCs w:val="false"/>
-                <w:sz w:val="20"/>
-                <w:szCs w:val="20"/>
-              </w:rPr>
-              <w:t>$licencia.tipo_agua.substring(0,3).toLowerCase()</w:t>
-            </w:r>
-            <w:r>
-              <w:rPr>
-                <w:rFonts w:cs="Times New Roman" w:ascii="Times New Roman" w:hAnsi="Times New Roman"/>
-                <w:sz w:val="20"/>
-                <w:szCs w:val="20"/>
-              </w:rPr>
-              <w:t>].pago_mes***</w:t>
+                <w:color w:val="CE181E"/>
+                <w:sz w:val="20"/>
+                <w:szCs w:val="20"/>
+              </w:rPr>
+              <w:t>$licencia.</w:t>
+            </w:r>
+            <w:r>
+              <w:rPr>
+                <w:rFonts w:cs="Times New Roman" w:ascii="Times New Roman" w:hAnsi="Times New Roman"/>
+                <w:color w:val="CE181E"/>
+                <w:sz w:val="20"/>
+                <w:szCs w:val="20"/>
+              </w:rPr>
+              <w:t>pago_mes</w:t>
+            </w:r>
+            <w:r>
+              <w:rPr>
+                <w:rFonts w:cs="Times New Roman" w:ascii="Times New Roman" w:hAnsi="Times New Roman"/>
+                <w:sz w:val="20"/>
+                <w:szCs w:val="20"/>
+              </w:rPr>
+              <w:t>***</w:t>
             </w:r>
           </w:p>
         </w:tc>
@@ -1899,25 +1939,35 @@
                 <w:sz w:val="20"/>
                 <w:szCs w:val="20"/>
               </w:rPr>
-              <w:t>***=factura.licencias[</w:t>
+              <w:t>***=</w:t>
             </w:r>
             <w:r>
               <w:rPr>
                 <w:rFonts w:cs="Times New Roman" w:ascii="Times New Roman" w:hAnsi="Times New Roman"/>
                 <w:b w:val="false"/>
                 <w:bCs w:val="false"/>
-                <w:sz w:val="20"/>
-                <w:szCs w:val="20"/>
-              </w:rPr>
-              <w:t>$licencia.tipo_agua.substring(0,3).toLowerCase()</w:t>
-            </w:r>
-            <w:r>
-              <w:rPr>
-                <w:rFonts w:cs="Times New Roman" w:ascii="Times New Roman" w:hAnsi="Times New Roman"/>
-                <w:sz w:val="20"/>
-                <w:szCs w:val="20"/>
-              </w:rPr>
-              <w:t>].iva***</w:t>
+                <w:color w:val="CE181E"/>
+                <w:sz w:val="20"/>
+                <w:szCs w:val="20"/>
+              </w:rPr>
+              <w:t>$licencia.</w:t>
+            </w:r>
+            <w:r>
+              <w:rPr>
+                <w:rFonts w:cs="Times New Roman" w:ascii="Times New Roman" w:hAnsi="Times New Roman"/>
+                <w:color w:val="CE181E"/>
+                <w:sz w:val="20"/>
+                <w:szCs w:val="20"/>
+              </w:rPr>
+              <w:t>iva</w:t>
+            </w:r>
+            <w:r>
+              <w:rPr>
+                <w:rFonts w:cs="Times New Roman" w:ascii="Times New Roman" w:hAnsi="Times New Roman"/>
+                <w:sz w:val="20"/>
+                <w:szCs w:val="20"/>
+              </w:rPr>
+              <w:t>***</w:t>
             </w:r>
           </w:p>
         </w:tc>
@@ -1949,25 +1999,35 @@
                 <w:sz w:val="20"/>
                 <w:szCs w:val="20"/>
               </w:rPr>
-              <w:t>***=factura.licencias[</w:t>
+              <w:t>***=</w:t>
             </w:r>
             <w:r>
               <w:rPr>
                 <w:rFonts w:cs="Times New Roman" w:ascii="Times New Roman" w:hAnsi="Times New Roman"/>
                 <w:b w:val="false"/>
                 <w:bCs w:val="false"/>
-                <w:sz w:val="20"/>
-                <w:szCs w:val="20"/>
-              </w:rPr>
-              <w:t>$licencia.tipo_agua.substring(0,3).toLowerCase()</w:t>
-            </w:r>
-            <w:r>
-              <w:rPr>
-                <w:rFonts w:cs="Times New Roman" w:ascii="Times New Roman" w:hAnsi="Times New Roman"/>
-                <w:sz w:val="20"/>
-                <w:szCs w:val="20"/>
-              </w:rPr>
-              <w:t>].pago_iva***</w:t>
+                <w:color w:val="CE181E"/>
+                <w:sz w:val="20"/>
+                <w:szCs w:val="20"/>
+              </w:rPr>
+              <w:t>$licencia.</w:t>
+            </w:r>
+            <w:r>
+              <w:rPr>
+                <w:rFonts w:cs="Times New Roman" w:ascii="Times New Roman" w:hAnsi="Times New Roman"/>
+                <w:color w:val="CE181E"/>
+                <w:sz w:val="20"/>
+                <w:szCs w:val="20"/>
+              </w:rPr>
+              <w:t>pago_iva</w:t>
+            </w:r>
+            <w:r>
+              <w:rPr>
+                <w:rFonts w:cs="Times New Roman" w:ascii="Times New Roman" w:hAnsi="Times New Roman"/>
+                <w:sz w:val="20"/>
+                <w:szCs w:val="20"/>
+              </w:rPr>
+              <w:t>***</w:t>
             </w:r>
           </w:p>
         </w:tc>
@@ -2024,7 +2084,7 @@
         </w:trPr>
         <w:tc>
           <w:tcPr>
-            <w:tcW w:w="1928" w:type="dxa"/>
+            <w:tcW w:w="1927" w:type="dxa"/>
             <w:tcBorders>
               <w:top w:val="nil"/>
               <w:bottom w:val="nil"/>
@@ -2279,7 +2339,7 @@
         </w:tc>
         <w:tc>
           <w:tcPr>
-            <w:tcW w:w="1332" w:type="dxa"/>
+            <w:tcW w:w="1333" w:type="dxa"/>
             <w:tcBorders>
               <w:top w:val="nil"/>
               <w:left w:val="nil"/>
@@ -2939,7 +2999,7 @@
         </w:trPr>
         <w:tc>
           <w:tcPr>
-            <w:tcW w:w="1928" w:type="dxa"/>
+            <w:tcW w:w="1927" w:type="dxa"/>
             <w:tcBorders/>
             <w:shd w:fill="auto" w:val="clear"/>
             <w:vAlign w:val="center"/>
@@ -2963,7 +3023,7 @@
         </w:tc>
         <w:tc>
           <w:tcPr>
-            <w:tcW w:w="1332" w:type="dxa"/>
+            <w:tcW w:w="1333" w:type="dxa"/>
             <w:tcBorders/>
             <w:shd w:fill="auto" w:val="clear"/>
             <w:vAlign w:val="center"/>
@@ -3181,49 +3241,31 @@
         </w:trPr>
         <w:tc>
           <w:tcPr>
-            <w:tcW w:w="1928" w:type="dxa"/>
-            <w:tcBorders/>
-            <w:shd w:fill="auto" w:val="clear"/>
-            <w:vAlign w:val="center"/>
-          </w:tcPr>
-          <w:p>
-            <w:pPr>
-              <w:pStyle w:val="Normal"/>
-              <w:spacing w:lineRule="auto" w:line="240" w:before="0" w:after="0"/>
-              <w:rPr/>
-            </w:pPr>
-            <w:r>
-              <w:rPr>
-                <w:rFonts w:cs="Times New Roman" w:ascii="Times New Roman" w:hAnsi="Times New Roman"/>
-                <w:b/>
-                <w:sz w:val="20"/>
-                <w:szCs w:val="20"/>
-              </w:rPr>
-              <w:t>Total factura (M</w:t>
-            </w:r>
-            <w:r>
-              <w:rPr>
-                <w:rFonts w:cs="Times New Roman" w:ascii="Times New Roman" w:hAnsi="Times New Roman"/>
-                <w:b/>
-                <w:sz w:val="20"/>
-                <w:szCs w:val="20"/>
-              </w:rPr>
-              <w:t>T</w:t>
-            </w:r>
-            <w:r>
-              <w:rPr>
-                <w:rFonts w:cs="Times New Roman" w:ascii="Times New Roman" w:hAnsi="Times New Roman"/>
-                <w:b/>
-                <w:sz w:val="20"/>
-                <w:szCs w:val="20"/>
-              </w:rPr>
-              <w:t>):</w:t>
-            </w:r>
-          </w:p>
-        </w:tc>
-        <w:tc>
-          <w:tcPr>
-            <w:tcW w:w="1332" w:type="dxa"/>
+            <w:tcW w:w="1927" w:type="dxa"/>
+            <w:tcBorders/>
+            <w:shd w:fill="auto" w:val="clear"/>
+            <w:vAlign w:val="center"/>
+          </w:tcPr>
+          <w:p>
+            <w:pPr>
+              <w:pStyle w:val="Normal"/>
+              <w:spacing w:lineRule="auto" w:line="240" w:before="0" w:after="0"/>
+              <w:rPr/>
+            </w:pPr>
+            <w:r>
+              <w:rPr>
+                <w:rFonts w:cs="Times New Roman" w:ascii="Times New Roman" w:hAnsi="Times New Roman"/>
+                <w:b/>
+                <w:sz w:val="20"/>
+                <w:szCs w:val="20"/>
+              </w:rPr>
+              <w:t>Total factura (MT):</w:t>
+            </w:r>
+          </w:p>
+        </w:tc>
+        <w:tc>
+          <w:tcPr>
+            <w:tcW w:w="1333" w:type="dxa"/>
             <w:tcBorders/>
             <w:shd w:fill="auto" w:val="clear"/>
             <w:vAlign w:val="center"/>

</xml_diff>